<commit_message>
CryptArithmetic w Carry done
</commit_message>
<xml_diff>
--- a/Results.docx
+++ b/Results.docx
@@ -160,6 +160,438 @@
           <w:szCs w:val="24"/>
         </w:rPr>
       </w:pPr>
+      <w:r>
+        <w:rPr>
+          <w:sz w:val="24"/>
+          <w:szCs w:val="24"/>
+        </w:rPr>
+        <w:t>Program in file “./Program Files/Cryptarithmetic with Carry.pl”</w:t>
+      </w:r>
+    </w:p>
+    <w:p>
+      <w:pPr>
+        <w:rPr>
+          <w:sz w:val="24"/>
+          <w:szCs w:val="24"/>
+        </w:rPr>
+      </w:pPr>
+      <w:r>
+        <w:rPr>
+          <w:sz w:val="24"/>
+          <w:szCs w:val="24"/>
+        </w:rPr>
+        <w:t>All Results:</w:t>
+      </w:r>
+    </w:p>
+    <w:p>
+      <w:pPr>
+        <w:rPr>
+          <w:sz w:val="24"/>
+          <w:szCs w:val="24"/>
+        </w:rPr>
+      </w:pPr>
+      <w:r>
+        <w:rPr>
+          <w:rStyle w:val="pl-ovar"/>
+          <w:rFonts w:ascii="Helvetica" w:hAnsi="Helvetica" w:cs="Helvetica"/>
+          <w:b/>
+          <w:bCs/>
+          <w:color w:val="880000"/>
+          <w:sz w:val="21"/>
+          <w:szCs w:val="21"/>
+        </w:rPr>
+        <w:t>As</w:t>
+      </w:r>
+      <w:r>
+        <w:rPr>
+          <w:rStyle w:val="pl-binding"/>
+          <w:rFonts w:ascii="Helvetica" w:hAnsi="Helvetica" w:cs="Helvetica"/>
+          <w:color w:val="333333"/>
+          <w:sz w:val="21"/>
+          <w:szCs w:val="21"/>
+        </w:rPr>
+        <w:t> = </w:t>
+      </w:r>
+      <w:r>
+        <w:rPr>
+          <w:rStyle w:val="pl-list-open"/>
+          <w:rFonts w:ascii="Helvetica" w:hAnsi="Helvetica" w:cs="Helvetica"/>
+          <w:color w:val="333333"/>
+          <w:sz w:val="21"/>
+          <w:szCs w:val="21"/>
+        </w:rPr>
+        <w:t>[</w:t>
+      </w:r>
+      <w:r>
+        <w:rPr>
+          <w:rStyle w:val="pl-int"/>
+          <w:rFonts w:ascii="Helvetica" w:hAnsi="Helvetica" w:cs="Helvetica"/>
+          <w:color w:val="333333"/>
+          <w:sz w:val="21"/>
+          <w:szCs w:val="21"/>
+        </w:rPr>
+        <w:t>9</w:t>
+      </w:r>
+      <w:r>
+        <w:rPr>
+          <w:rStyle w:val="pl-punct"/>
+          <w:rFonts w:ascii="Helvetica" w:hAnsi="Helvetica" w:cs="Helvetica"/>
+          <w:color w:val="333333"/>
+          <w:sz w:val="21"/>
+          <w:szCs w:val="21"/>
+        </w:rPr>
+        <w:t>, </w:t>
+      </w:r>
+      <w:r>
+        <w:rPr>
+          <w:rStyle w:val="pl-int"/>
+          <w:rFonts w:ascii="Helvetica" w:hAnsi="Helvetica" w:cs="Helvetica"/>
+          <w:color w:val="333333"/>
+          <w:sz w:val="21"/>
+          <w:szCs w:val="21"/>
+        </w:rPr>
+        <w:t>5</w:t>
+      </w:r>
+      <w:r>
+        <w:rPr>
+          <w:rStyle w:val="pl-punct"/>
+          <w:rFonts w:ascii="Helvetica" w:hAnsi="Helvetica" w:cs="Helvetica"/>
+          <w:color w:val="333333"/>
+          <w:sz w:val="21"/>
+          <w:szCs w:val="21"/>
+        </w:rPr>
+        <w:t>, </w:t>
+      </w:r>
+      <w:r>
+        <w:rPr>
+          <w:rStyle w:val="pl-int"/>
+          <w:rFonts w:ascii="Helvetica" w:hAnsi="Helvetica" w:cs="Helvetica"/>
+          <w:color w:val="333333"/>
+          <w:sz w:val="21"/>
+          <w:szCs w:val="21"/>
+        </w:rPr>
+        <w:t>6</w:t>
+      </w:r>
+      <w:r>
+        <w:rPr>
+          <w:rStyle w:val="pl-punct"/>
+          <w:rFonts w:ascii="Helvetica" w:hAnsi="Helvetica" w:cs="Helvetica"/>
+          <w:color w:val="333333"/>
+          <w:sz w:val="21"/>
+          <w:szCs w:val="21"/>
+        </w:rPr>
+        <w:t>, </w:t>
+      </w:r>
+      <w:r>
+        <w:rPr>
+          <w:rStyle w:val="pl-int"/>
+          <w:rFonts w:ascii="Helvetica" w:hAnsi="Helvetica" w:cs="Helvetica"/>
+          <w:color w:val="333333"/>
+          <w:sz w:val="21"/>
+          <w:szCs w:val="21"/>
+        </w:rPr>
+        <w:t>7</w:t>
+      </w:r>
+      <w:r>
+        <w:rPr>
+          <w:rStyle w:val="pl-list-close"/>
+          <w:rFonts w:ascii="Helvetica" w:hAnsi="Helvetica" w:cs="Helvetica"/>
+          <w:color w:val="333333"/>
+          <w:sz w:val="21"/>
+          <w:szCs w:val="21"/>
+        </w:rPr>
+        <w:t>]</w:t>
+      </w:r>
+      <w:r>
+        <w:rPr>
+          <w:rFonts w:ascii="Helvetica" w:hAnsi="Helvetica" w:cs="Helvetica"/>
+          <w:color w:val="333333"/>
+          <w:sz w:val="21"/>
+          <w:szCs w:val="21"/>
+          <w:shd w:val="clear" w:color="auto" w:fill="FFFFFF"/>
+        </w:rPr>
+        <w:t>,</w:t>
+      </w:r>
+      <w:r>
+        <w:rPr>
+          <w:rFonts w:ascii="Helvetica" w:hAnsi="Helvetica" w:cs="Helvetica"/>
+          <w:color w:val="333333"/>
+          <w:sz w:val="21"/>
+          <w:szCs w:val="21"/>
+        </w:rPr>
+        <w:br/>
+      </w:r>
+      <w:r>
+        <w:rPr>
+          <w:rStyle w:val="pl-ovar"/>
+          <w:rFonts w:ascii="Helvetica" w:hAnsi="Helvetica" w:cs="Helvetica"/>
+          <w:b/>
+          <w:bCs/>
+          <w:color w:val="880000"/>
+          <w:sz w:val="21"/>
+          <w:szCs w:val="21"/>
+        </w:rPr>
+        <w:t>Bs</w:t>
+      </w:r>
+      <w:r>
+        <w:rPr>
+          <w:rStyle w:val="pl-binding"/>
+          <w:rFonts w:ascii="Helvetica" w:hAnsi="Helvetica" w:cs="Helvetica"/>
+          <w:color w:val="333333"/>
+          <w:sz w:val="21"/>
+          <w:szCs w:val="21"/>
+        </w:rPr>
+        <w:t> = </w:t>
+      </w:r>
+      <w:r>
+        <w:rPr>
+          <w:rStyle w:val="pl-list-open"/>
+          <w:rFonts w:ascii="Helvetica" w:hAnsi="Helvetica" w:cs="Helvetica"/>
+          <w:color w:val="333333"/>
+          <w:sz w:val="21"/>
+          <w:szCs w:val="21"/>
+        </w:rPr>
+        <w:t>[</w:t>
+      </w:r>
+      <w:r>
+        <w:rPr>
+          <w:rStyle w:val="pl-int"/>
+          <w:rFonts w:ascii="Helvetica" w:hAnsi="Helvetica" w:cs="Helvetica"/>
+          <w:color w:val="333333"/>
+          <w:sz w:val="21"/>
+          <w:szCs w:val="21"/>
+        </w:rPr>
+        <w:t>1</w:t>
+      </w:r>
+      <w:r>
+        <w:rPr>
+          <w:rStyle w:val="pl-punct"/>
+          <w:rFonts w:ascii="Helvetica" w:hAnsi="Helvetica" w:cs="Helvetica"/>
+          <w:color w:val="333333"/>
+          <w:sz w:val="21"/>
+          <w:szCs w:val="21"/>
+        </w:rPr>
+        <w:t>, </w:t>
+      </w:r>
+      <w:r>
+        <w:rPr>
+          <w:rStyle w:val="pl-int"/>
+          <w:rFonts w:ascii="Helvetica" w:hAnsi="Helvetica" w:cs="Helvetica"/>
+          <w:color w:val="333333"/>
+          <w:sz w:val="21"/>
+          <w:szCs w:val="21"/>
+        </w:rPr>
+        <w:t>0</w:t>
+      </w:r>
+      <w:r>
+        <w:rPr>
+          <w:rStyle w:val="pl-punct"/>
+          <w:rFonts w:ascii="Helvetica" w:hAnsi="Helvetica" w:cs="Helvetica"/>
+          <w:color w:val="333333"/>
+          <w:sz w:val="21"/>
+          <w:szCs w:val="21"/>
+        </w:rPr>
+        <w:t>, </w:t>
+      </w:r>
+      <w:r>
+        <w:rPr>
+          <w:rStyle w:val="pl-int"/>
+          <w:rFonts w:ascii="Helvetica" w:hAnsi="Helvetica" w:cs="Helvetica"/>
+          <w:color w:val="333333"/>
+          <w:sz w:val="21"/>
+          <w:szCs w:val="21"/>
+        </w:rPr>
+        <w:t>8</w:t>
+      </w:r>
+      <w:r>
+        <w:rPr>
+          <w:rStyle w:val="pl-punct"/>
+          <w:rFonts w:ascii="Helvetica" w:hAnsi="Helvetica" w:cs="Helvetica"/>
+          <w:color w:val="333333"/>
+          <w:sz w:val="21"/>
+          <w:szCs w:val="21"/>
+        </w:rPr>
+        <w:t>, </w:t>
+      </w:r>
+      <w:r>
+        <w:rPr>
+          <w:rStyle w:val="pl-int"/>
+          <w:rFonts w:ascii="Helvetica" w:hAnsi="Helvetica" w:cs="Helvetica"/>
+          <w:color w:val="333333"/>
+          <w:sz w:val="21"/>
+          <w:szCs w:val="21"/>
+        </w:rPr>
+        <w:t>5</w:t>
+      </w:r>
+      <w:r>
+        <w:rPr>
+          <w:rStyle w:val="pl-list-close"/>
+          <w:rFonts w:ascii="Helvetica" w:hAnsi="Helvetica" w:cs="Helvetica"/>
+          <w:color w:val="333333"/>
+          <w:sz w:val="21"/>
+          <w:szCs w:val="21"/>
+        </w:rPr>
+        <w:t>]</w:t>
+      </w:r>
+      <w:r>
+        <w:rPr>
+          <w:rFonts w:ascii="Helvetica" w:hAnsi="Helvetica" w:cs="Helvetica"/>
+          <w:color w:val="333333"/>
+          <w:sz w:val="21"/>
+          <w:szCs w:val="21"/>
+          <w:shd w:val="clear" w:color="auto" w:fill="FFFFFF"/>
+        </w:rPr>
+        <w:t>,</w:t>
+      </w:r>
+      <w:r>
+        <w:rPr>
+          <w:rFonts w:ascii="Helvetica" w:hAnsi="Helvetica" w:cs="Helvetica"/>
+          <w:color w:val="333333"/>
+          <w:sz w:val="21"/>
+          <w:szCs w:val="21"/>
+        </w:rPr>
+        <w:br/>
+      </w:r>
+      <w:r>
+        <w:rPr>
+          <w:rStyle w:val="pl-ovar"/>
+          <w:rFonts w:ascii="Helvetica" w:hAnsi="Helvetica" w:cs="Helvetica"/>
+          <w:b/>
+          <w:bCs/>
+          <w:color w:val="880000"/>
+          <w:sz w:val="21"/>
+          <w:szCs w:val="21"/>
+        </w:rPr>
+        <w:t>Cs</w:t>
+      </w:r>
+      <w:r>
+        <w:rPr>
+          <w:rStyle w:val="pl-binding"/>
+          <w:rFonts w:ascii="Helvetica" w:hAnsi="Helvetica" w:cs="Helvetica"/>
+          <w:color w:val="333333"/>
+          <w:sz w:val="21"/>
+          <w:szCs w:val="21"/>
+        </w:rPr>
+        <w:t> = </w:t>
+      </w:r>
+      <w:r>
+        <w:rPr>
+          <w:rStyle w:val="pl-list-open"/>
+          <w:rFonts w:ascii="Helvetica" w:hAnsi="Helvetica" w:cs="Helvetica"/>
+          <w:color w:val="333333"/>
+          <w:sz w:val="21"/>
+          <w:szCs w:val="21"/>
+        </w:rPr>
+        <w:t>[</w:t>
+      </w:r>
+      <w:r>
+        <w:rPr>
+          <w:rStyle w:val="pl-int"/>
+          <w:rFonts w:ascii="Helvetica" w:hAnsi="Helvetica" w:cs="Helvetica"/>
+          <w:color w:val="333333"/>
+          <w:sz w:val="21"/>
+          <w:szCs w:val="21"/>
+        </w:rPr>
+        <w:t>1</w:t>
+      </w:r>
+      <w:r>
+        <w:rPr>
+          <w:rStyle w:val="pl-punct"/>
+          <w:rFonts w:ascii="Helvetica" w:hAnsi="Helvetica" w:cs="Helvetica"/>
+          <w:color w:val="333333"/>
+          <w:sz w:val="21"/>
+          <w:szCs w:val="21"/>
+        </w:rPr>
+        <w:t>, </w:t>
+      </w:r>
+      <w:r>
+        <w:rPr>
+          <w:rStyle w:val="pl-int"/>
+          <w:rFonts w:ascii="Helvetica" w:hAnsi="Helvetica" w:cs="Helvetica"/>
+          <w:color w:val="333333"/>
+          <w:sz w:val="21"/>
+          <w:szCs w:val="21"/>
+        </w:rPr>
+        <w:t>0</w:t>
+      </w:r>
+      <w:r>
+        <w:rPr>
+          <w:rStyle w:val="pl-punct"/>
+          <w:rFonts w:ascii="Helvetica" w:hAnsi="Helvetica" w:cs="Helvetica"/>
+          <w:color w:val="333333"/>
+          <w:sz w:val="21"/>
+          <w:szCs w:val="21"/>
+        </w:rPr>
+        <w:t>, </w:t>
+      </w:r>
+      <w:r>
+        <w:rPr>
+          <w:rStyle w:val="pl-int"/>
+          <w:rFonts w:ascii="Helvetica" w:hAnsi="Helvetica" w:cs="Helvetica"/>
+          <w:color w:val="333333"/>
+          <w:sz w:val="21"/>
+          <w:szCs w:val="21"/>
+        </w:rPr>
+        <w:t>6</w:t>
+      </w:r>
+      <w:r>
+        <w:rPr>
+          <w:rStyle w:val="pl-punct"/>
+          <w:rFonts w:ascii="Helvetica" w:hAnsi="Helvetica" w:cs="Helvetica"/>
+          <w:color w:val="333333"/>
+          <w:sz w:val="21"/>
+          <w:szCs w:val="21"/>
+        </w:rPr>
+        <w:t>, </w:t>
+      </w:r>
+      <w:r>
+        <w:rPr>
+          <w:rStyle w:val="pl-int"/>
+          <w:rFonts w:ascii="Helvetica" w:hAnsi="Helvetica" w:cs="Helvetica"/>
+          <w:color w:val="333333"/>
+          <w:sz w:val="21"/>
+          <w:szCs w:val="21"/>
+        </w:rPr>
+        <w:t>5</w:t>
+      </w:r>
+      <w:r>
+        <w:rPr>
+          <w:rStyle w:val="pl-punct"/>
+          <w:rFonts w:ascii="Helvetica" w:hAnsi="Helvetica" w:cs="Helvetica"/>
+          <w:color w:val="333333"/>
+          <w:sz w:val="21"/>
+          <w:szCs w:val="21"/>
+        </w:rPr>
+        <w:t>, </w:t>
+      </w:r>
+      <w:r>
+        <w:rPr>
+          <w:rStyle w:val="pl-int"/>
+          <w:rFonts w:ascii="Helvetica" w:hAnsi="Helvetica" w:cs="Helvetica"/>
+          <w:color w:val="333333"/>
+          <w:sz w:val="21"/>
+          <w:szCs w:val="21"/>
+        </w:rPr>
+        <w:t>2</w:t>
+      </w:r>
+      <w:r>
+        <w:rPr>
+          <w:rStyle w:val="pl-list-close"/>
+          <w:rFonts w:ascii="Helvetica" w:hAnsi="Helvetica" w:cs="Helvetica"/>
+          <w:color w:val="333333"/>
+          <w:sz w:val="21"/>
+          <w:szCs w:val="21"/>
+        </w:rPr>
+        <w:t>]</w:t>
+      </w:r>
+    </w:p>
+    <w:p>
+      <w:pPr>
+        <w:rPr>
+          <w:sz w:val="24"/>
+          <w:szCs w:val="24"/>
+        </w:rPr>
+      </w:pPr>
     </w:p>
     <w:p>
       <w:pPr>
@@ -630,6 +1062,7 @@
           <w:sz w:val="24"/>
           <w:szCs w:val="24"/>
         </w:rPr>
+        <w:lastRenderedPageBreak/>
         <w:t xml:space="preserve">Q7) </w:t>
       </w:r>
       <w:r>

</xml_diff>

<commit_message>
4 queens and N queens done
</commit_message>
<xml_diff>
--- a/Results.docx
+++ b/Results.docx
@@ -1081,12 +1081,113 @@
           <w:szCs w:val="24"/>
         </w:rPr>
       </w:pPr>
-    </w:p>
-    <w:p>
-      <w:pPr>
-        <w:rPr>
-          <w:sz w:val="24"/>
-          <w:szCs w:val="24"/>
+      <w:r>
+        <w:rPr>
+          <w:sz w:val="24"/>
+          <w:szCs w:val="24"/>
+        </w:rPr>
+        <w:t>Program in file “./Program Files/</w:t>
+      </w:r>
+      <w:r>
+        <w:rPr>
+          <w:sz w:val="24"/>
+          <w:szCs w:val="24"/>
+        </w:rPr>
+        <w:t>4Queens</w:t>
+      </w:r>
+      <w:r>
+        <w:rPr>
+          <w:sz w:val="24"/>
+          <w:szCs w:val="24"/>
+        </w:rPr>
+        <w:t>.pl”</w:t>
+      </w:r>
+    </w:p>
+    <w:p>
+      <w:pPr>
+        <w:rPr>
+          <w:sz w:val="24"/>
+          <w:szCs w:val="24"/>
+        </w:rPr>
+      </w:pPr>
+    </w:p>
+    <w:p>
+      <w:pPr>
+        <w:rPr>
+          <w:sz w:val="24"/>
+          <w:szCs w:val="24"/>
+        </w:rPr>
+      </w:pPr>
+      <w:r>
+        <w:rPr>
+          <w:sz w:val="24"/>
+          <w:szCs w:val="24"/>
+        </w:rPr>
+        <w:t>All Results:</w:t>
+      </w:r>
+    </w:p>
+    <w:p>
+      <w:pPr>
+        <w:rPr>
+          <w:sz w:val="24"/>
+          <w:szCs w:val="24"/>
+        </w:rPr>
+      </w:pPr>
+      <w:r>
+        <w:rPr>
+          <w:noProof/>
+        </w:rPr>
+        <w:drawing>
+          <wp:inline distT="0" distB="0" distL="0" distR="0" wp14:anchorId="4C3B01C9" wp14:editId="0EC0691E">
+            <wp:extent cx="1571625" cy="1266825"/>
+            <wp:effectExtent l="0" t="0" r="9525" b="9525"/>
+            <wp:docPr id="1" name="Picture 1"/>
+            <wp:cNvGraphicFramePr>
+              <a:graphicFrameLocks xmlns:a="http://schemas.openxmlformats.org/drawingml/2006/main" noChangeAspect="1"/>
+            </wp:cNvGraphicFramePr>
+            <a:graphic xmlns:a="http://schemas.openxmlformats.org/drawingml/2006/main">
+              <a:graphicData uri="http://schemas.openxmlformats.org/drawingml/2006/picture">
+                <pic:pic xmlns:pic="http://schemas.openxmlformats.org/drawingml/2006/picture">
+                  <pic:nvPicPr>
+                    <pic:cNvPr id="1" name=""/>
+                    <pic:cNvPicPr/>
+                  </pic:nvPicPr>
+                  <pic:blipFill>
+                    <a:blip r:embed="rId4"/>
+                    <a:stretch>
+                      <a:fillRect/>
+                    </a:stretch>
+                  </pic:blipFill>
+                  <pic:spPr>
+                    <a:xfrm>
+                      <a:off x="0" y="0"/>
+                      <a:ext cx="1571625" cy="1266825"/>
+                    </a:xfrm>
+                    <a:prstGeom prst="rect">
+                      <a:avLst/>
+                    </a:prstGeom>
+                  </pic:spPr>
+                </pic:pic>
+              </a:graphicData>
+            </a:graphic>
+          </wp:inline>
+        </w:drawing>
+      </w:r>
+    </w:p>
+    <w:p>
+      <w:pPr>
+        <w:rPr>
+          <w:sz w:val="24"/>
+          <w:szCs w:val="24"/>
+        </w:rPr>
+      </w:pPr>
+    </w:p>
+    <w:p>
+      <w:pPr>
+        <w:rPr>
+          <w:sz w:val="24"/>
+          <w:szCs w:val="24"/>
+          <w:u w:val="single"/>
         </w:rPr>
       </w:pPr>
       <w:r>
@@ -1103,6 +1204,144 @@
           <w:u w:val="single"/>
         </w:rPr>
         <w:t>N-queens problem</w:t>
+      </w:r>
+    </w:p>
+    <w:p>
+      <w:pPr>
+        <w:rPr>
+          <w:sz w:val="24"/>
+          <w:szCs w:val="24"/>
+        </w:rPr>
+      </w:pPr>
+      <w:r>
+        <w:rPr>
+          <w:sz w:val="24"/>
+          <w:szCs w:val="24"/>
+        </w:rPr>
+        <w:t>Program in file “./Program Files/</w:t>
+      </w:r>
+      <w:r>
+        <w:rPr>
+          <w:sz w:val="24"/>
+          <w:szCs w:val="24"/>
+        </w:rPr>
+        <w:t>N</w:t>
+      </w:r>
+      <w:r>
+        <w:rPr>
+          <w:sz w:val="24"/>
+          <w:szCs w:val="24"/>
+        </w:rPr>
+        <w:t>Queens.pl”</w:t>
+      </w:r>
+    </w:p>
+    <w:p>
+      <w:pPr>
+        <w:rPr>
+          <w:sz w:val="24"/>
+          <w:szCs w:val="24"/>
+        </w:rPr>
+      </w:pPr>
+    </w:p>
+    <w:p>
+      <w:pPr>
+        <w:rPr>
+          <w:sz w:val="24"/>
+          <w:szCs w:val="24"/>
+        </w:rPr>
+      </w:pPr>
+      <w:r>
+        <w:rPr>
+          <w:sz w:val="24"/>
+          <w:szCs w:val="24"/>
+        </w:rPr>
+        <w:t>Result for n=20:</w:t>
+      </w:r>
+    </w:p>
+    <w:p>
+      <w:pPr>
+        <w:rPr>
+          <w:sz w:val="24"/>
+          <w:szCs w:val="24"/>
+        </w:rPr>
+      </w:pPr>
+      <w:r>
+        <w:rPr>
+          <w:noProof/>
+        </w:rPr>
+        <w:drawing>
+          <wp:inline distT="0" distB="0" distL="0" distR="0" wp14:anchorId="0455921E" wp14:editId="36845C93">
+            <wp:extent cx="5943600" cy="622935"/>
+            <wp:effectExtent l="0" t="0" r="0" b="5715"/>
+            <wp:docPr id="3" name="Picture 3"/>
+            <wp:cNvGraphicFramePr>
+              <a:graphicFrameLocks xmlns:a="http://schemas.openxmlformats.org/drawingml/2006/main" noChangeAspect="1"/>
+            </wp:cNvGraphicFramePr>
+            <a:graphic xmlns:a="http://schemas.openxmlformats.org/drawingml/2006/main">
+              <a:graphicData uri="http://schemas.openxmlformats.org/drawingml/2006/picture">
+                <pic:pic xmlns:pic="http://schemas.openxmlformats.org/drawingml/2006/picture">
+                  <pic:nvPicPr>
+                    <pic:cNvPr id="1" name=""/>
+                    <pic:cNvPicPr/>
+                  </pic:nvPicPr>
+                  <pic:blipFill>
+                    <a:blip r:embed="rId5"/>
+                    <a:stretch>
+                      <a:fillRect/>
+                    </a:stretch>
+                  </pic:blipFill>
+                  <pic:spPr>
+                    <a:xfrm>
+                      <a:off x="0" y="0"/>
+                      <a:ext cx="5943600" cy="622935"/>
+                    </a:xfrm>
+                    <a:prstGeom prst="rect">
+                      <a:avLst/>
+                    </a:prstGeom>
+                  </pic:spPr>
+                </pic:pic>
+              </a:graphicData>
+            </a:graphic>
+          </wp:inline>
+        </w:drawing>
+      </w:r>
+    </w:p>
+    <w:p>
+      <w:pPr>
+        <w:rPr>
+          <w:sz w:val="24"/>
+          <w:szCs w:val="24"/>
+        </w:rPr>
+      </w:pPr>
+    </w:p>
+    <w:p>
+      <w:pPr>
+        <w:rPr>
+          <w:sz w:val="24"/>
+          <w:szCs w:val="24"/>
+        </w:rPr>
+      </w:pPr>
+      <w:r>
+        <w:rPr>
+          <w:sz w:val="24"/>
+          <w:szCs w:val="24"/>
+        </w:rPr>
+        <w:t>Largest Result in under 10 mins:</w:t>
+      </w:r>
+    </w:p>
+    <w:p>
+      <w:pPr>
+        <w:rPr>
+          <w:sz w:val="24"/>
+          <w:szCs w:val="24"/>
+        </w:rPr>
+      </w:pPr>
+      <w:r>
+        <w:rPr>
+          <w:sz w:val="24"/>
+          <w:szCs w:val="24"/>
+        </w:rPr>
+        <w:t>My poor laptop keeps exceeding time limit and stack limit</w:t>
       </w:r>
     </w:p>
     <w:sectPr>
@@ -1513,6 +1752,7 @@
   <w:style w:type="paragraph" w:default="1" w:styleId="Normal">
     <w:name w:val="Normal"/>
     <w:qFormat/>
+    <w:rsid w:val="000158B1"/>
   </w:style>
   <w:style w:type="character" w:default="1" w:styleId="DefaultParagraphFont">
     <w:name w:val="Default Paragraph Font"/>

</xml_diff>